<commit_message>
beat factory done, transitions half way done, and adding beats halfway done.   Still need to do stretching, deleting beat,s, labels, logging, and convert recording to tapping via keys...
</commit_message>
<xml_diff>
--- a/doc/Preliminary Concept Study.docx
+++ b/doc/Preliminary Concept Study.docx
@@ -111,155 +111,178 @@
         <w:t xml:space="preserve">We will be </w:t>
       </w:r>
       <w:r>
-        <w:t xml:space="preserve">conducting research through personal instruction, clapping, discussion, and leading up to </w:t>
-      </w:r>
-      <w:r>
-        <w:t xml:space="preserve">using an online </w:t>
+        <w:t xml:space="preserve">conducting research through </w:t>
+      </w:r>
+      <w:r>
+        <w:t xml:space="preserve">combined </w:t>
+      </w:r>
+      <w:r>
+        <w:t>instruction</w:t>
+      </w:r>
+      <w:r>
+        <w:t xml:space="preserve"> with a teacher to teach the system of fractions through a new setting, by starting with clapping and drumming challenges</w:t>
+      </w:r>
+      <w:r>
+        <w:t xml:space="preserve">, discussion, and </w:t>
+      </w:r>
+      <w:r>
+        <w:t xml:space="preserve">instruction that will lead </w:t>
+      </w:r>
+      <w:r>
+        <w:t xml:space="preserve">to </w:t>
+      </w:r>
+      <w:r>
+        <w:t>using an online webpage</w:t>
+      </w:r>
+      <w:r>
+        <w:t xml:space="preserve">.   This </w:t>
+      </w:r>
+      <w:r>
+        <w:t xml:space="preserve">scaffold </w:t>
+      </w:r>
+      <w:r>
+        <w:t xml:space="preserve">approach </w:t>
+      </w:r>
+      <w:r>
+        <w:t xml:space="preserve">will help align our research to the requirements and goals of the students, </w:t>
+      </w:r>
+      <w:r>
+        <w:t xml:space="preserve">teacher, </w:t>
+      </w:r>
+      <w:r>
+        <w:t>school, and state.</w:t>
+      </w:r>
+    </w:p>
+    <w:p/>
+    <w:p>
+      <w:r>
+        <w:t>When</w:t>
+      </w:r>
+    </w:p>
+    <w:p>
+      <w:r>
+        <w:tab/>
+        <w:t>Given that the strong competition in academic research, this project should begin immediately to begin collaboration wi</w:t>
+      </w:r>
+      <w:r>
+        <w:t xml:space="preserve">th the appropriate teaching staff to </w:t>
+      </w:r>
+      <w:r>
+        <w:t xml:space="preserve">select the appropriate group of students for small group feedback.  </w:t>
+      </w:r>
+      <w:r>
+        <w:t>To test the methodology, application, and provide sufficient init</w:t>
+      </w:r>
+      <w:r>
+        <w:t>ial data for scientific review, w</w:t>
+      </w:r>
+      <w:r>
+        <w:t xml:space="preserve">e </w:t>
+      </w:r>
+      <w:r>
+        <w:t xml:space="preserve">need </w:t>
+      </w:r>
+      <w:r>
+        <w:t xml:space="preserve">to do an initial </w:t>
+      </w:r>
+      <w:bookmarkStart w:id="0" w:name="_GoBack"/>
+      <w:bookmarkEnd w:id="0"/>
+      <w:r>
+        <w:t>observation</w:t>
+      </w:r>
+      <w:r>
+        <w:t xml:space="preserve"> of the classroom, with no instruction</w:t>
+      </w:r>
+      <w:r>
+        <w:t xml:space="preserve"> or recording protected information</w:t>
+      </w:r>
+      <w:r>
+        <w:t xml:space="preserve">.  We then would </w:t>
+      </w:r>
+      <w:r>
+        <w:t>need to hold 5 – 10 sessions with each group of students.  This will depend on classroom availability, and how the research project unfolds to accommodate the students’ needs along with the research goals.</w:t>
+      </w:r>
+    </w:p>
+    <w:p/>
+    <w:p>
+      <w:r>
+        <w:t>Where</w:t>
+      </w:r>
+    </w:p>
+    <w:p>
+      <w:pPr>
+        <w:ind w:firstLine="720"/>
+      </w:pPr>
+      <w:r>
+        <w:t xml:space="preserve">We can travel to your school and work with a principal, teacher, and instructional directors to help implement this study with your students.  We would like to schedule a brief meeting with the principal and teacher between Tuesday, February 17 </w:t>
+      </w:r>
+      <w:r>
+        <w:t>and</w:t>
+      </w:r>
+      <w:r>
+        <w:t xml:space="preserve"> Friday, February 20, 2015, followed by the initial classroom viewing during the same period time.</w:t>
+      </w:r>
+    </w:p>
+    <w:p/>
+    <w:p>
+      <w:r>
+        <w:t>How</w:t>
+      </w:r>
+    </w:p>
+    <w:p>
+      <w:r>
+        <w:tab/>
+      </w:r>
+      <w:r>
+        <w:t xml:space="preserve">It is important to note that this research project is in its beginning stages, and that small-scale personal instruction is necessary to test, debug, and get feedback with students to </w:t>
+      </w:r>
+      <w:r>
+        <w:t>progress the research.  The Virginia Tech Institutional Review Board (IRB) has reviewed the initial study and approved the study per the guidelines for safety, ethical, research, and institutional concerns per IRB# 14-</w:t>
       </w:r>
       <w:proofErr w:type="gramStart"/>
       <w:r>
-        <w:t xml:space="preserve">webpage </w:t>
-      </w:r>
-      <w:r>
-        <w:t xml:space="preserve">( </w:t>
+        <w:t>831</w:t>
+      </w:r>
+      <w:r>
+        <w:t xml:space="preserve"> [</w:t>
+      </w:r>
+      <w:r>
+        <w:t xml:space="preserve"> </w:t>
       </w:r>
       <w:proofErr w:type="gramEnd"/>
-      <w:r>
-        <w:fldChar w:fldCharType="begin"/>
-      </w:r>
-      <w:r>
-        <w:instrText xml:space="preserve"> HYPERLINK "http://compthink.cs.vt.edu</w:instrText>
-      </w:r>
-      <w:r>
-        <w:instrText xml:space="preserve">:3000" </w:instrText>
-      </w:r>
-      <w:r>
-        <w:fldChar w:fldCharType="separate"/>
-      </w:r>
-      <w:r>
-        <w:rPr>
-          <w:rStyle w:val="Hyperlink"/>
-        </w:rPr>
-        <w:t>http://compthink.cs.vt.edu:3000</w:t>
-      </w:r>
-      <w:r>
-        <w:rPr>
-          <w:rStyle w:val="Hyperlink"/>
-        </w:rPr>
-        <w:fldChar w:fldCharType="end"/>
-      </w:r>
-      <w:r>
-        <w:t xml:space="preserve"> ) that requires Google Chrome ( </w:t>
-      </w:r>
       <w:hyperlink r:id="rId5" w:history="1">
         <w:r>
           <w:rPr>
             <w:rStyle w:val="Hyperlink"/>
           </w:rPr>
-          <w:t>http://www.google.com/chrome</w:t>
+          <w:t>http://thirdlab.cs.vt.edu/wp-content/uploads/2014/04/VT-IRB-14-831-Approval-Lette</w:t>
+        </w:r>
+        <w:r>
+          <w:rPr>
+            <w:rStyle w:val="Hyperlink"/>
+          </w:rPr>
+          <w:t>r</w:t>
+        </w:r>
+        <w:r>
+          <w:rPr>
+            <w:rStyle w:val="Hyperlink"/>
+          </w:rPr>
+          <w:t>.pdf</w:t>
         </w:r>
       </w:hyperlink>
       <w:r>
-        <w:t xml:space="preserve"> )</w:t>
-      </w:r>
-      <w:r>
-        <w:t xml:space="preserve"> and a microphone input to capture</w:t>
-      </w:r>
-      <w:r>
-        <w:t xml:space="preserve"> the rhythm tapping of students</w:t>
-      </w:r>
-      <w:r>
-        <w:t xml:space="preserve">.  We can provide a small number of laptops equipped with the necessary requirements to </w:t>
+        <w:t xml:space="preserve"> </w:t>
+      </w:r>
+      <w:r>
+        <w:t>]</w:t>
+      </w:r>
+      <w:r>
+        <w:t>.</w:t>
       </w:r>
     </w:p>
     <w:p/>
     <w:p>
       <w:r>
-        <w:t>When</w:t>
-      </w:r>
-    </w:p>
-    <w:p>
-      <w:r>
-        <w:tab/>
-        <w:t>Given that the strong competition in academic research, this project should begin immediately to begin collaboration wi</w:t>
-      </w:r>
-      <w:r>
-        <w:t xml:space="preserve">th the appropriate teaching staff to </w:t>
-      </w:r>
-      <w:r>
-        <w:t xml:space="preserve">select the appropriate group of students for small group feedback.  </w:t>
-      </w:r>
-      <w:r>
-        <w:t>To test the methodology, application, and provide sufficient initial data for scientific review, there would need to be 3 to 6 sessions with each group of students, with a few groups of students.  The end of the 2014 calendar year should complete the sessions.</w:t>
-      </w:r>
-    </w:p>
-    <w:p/>
-    <w:p>
-      <w:r>
-        <w:t>Where</w:t>
-      </w:r>
-    </w:p>
-    <w:p>
-      <w:pPr>
-        <w:ind w:firstLine="720"/>
-      </w:pPr>
-      <w:r>
-        <w:t>At one or several schools, focusing on elective students in afterschool programs, tutor sessions, or dedicated math classes that have fewer students to allow for dedicated instruction and recording of quality feedback.</w:t>
-      </w:r>
-    </w:p>
-    <w:p/>
-    <w:p>
-      <w:r>
-        <w:t>How</w:t>
-      </w:r>
-    </w:p>
-    <w:p>
-      <w:r>
-        <w:tab/>
-        <w:t xml:space="preserve">We are looking for formal commitments from districts to work with select schools and programs for the </w:t>
-      </w:r>
-      <w:r>
-        <w:t xml:space="preserve">remaining portion of 2014 school year, with the potential to continue to a larger scale research implementation in the future.  It is important to note that this research project is in its beginning technological stages, and that small-scale personal instruction is necessary to test, debug, and get feedback with students to </w:t>
-      </w:r>
-      <w:r>
-        <w:t>progress the research.  The Virginia Tech Institutional Review Board (IRB) has reviewed the initial study and approved the study per the guidelines for safety, ethical, research, and institutional concerns per IRB# 14-831</w:t>
-      </w:r>
-      <w:r>
-        <w:t xml:space="preserve"> </w:t>
-      </w:r>
-      <w:proofErr w:type="gramStart"/>
-      <w:r>
-        <w:t>[</w:t>
-      </w:r>
-      <w:r>
-        <w:t xml:space="preserve"> </w:t>
-      </w:r>
-      <w:r>
-        <w:t>http</w:t>
-      </w:r>
-      <w:proofErr w:type="gramEnd"/>
-      <w:r>
-        <w:t>://thirdlab.cs.vt.edu/wp-content/uploads/2014/04/VT-IRB-14-831-Approval-</w:t>
-      </w:r>
-      <w:bookmarkStart w:id="0" w:name="_GoBack"/>
-      <w:bookmarkEnd w:id="0"/>
-      <w:r>
-        <w:t>Letter.pdf</w:t>
-      </w:r>
-      <w:r>
-        <w:t xml:space="preserve"> </w:t>
-      </w:r>
-      <w:r>
-        <w:t>]</w:t>
-      </w:r>
-      <w:r>
-        <w:t>.</w:t>
-      </w:r>
-    </w:p>
-    <w:p/>
-    <w:p>
-      <w:r>
-        <w:lastRenderedPageBreak/>
         <w:t xml:space="preserve">If you need any more information to expedite this wonderful opportunity with your school or district, please contact the Third Lab at </w:t>
       </w:r>
       <w:hyperlink r:id="rId6" w:history="1">

</xml_diff>